<commit_message>
Update of Scenario with all parameter values
The scenario file now contains the values of all the parameters used in the task scripts such as conversion rates, customer numbers per day etc.
</commit_message>
<xml_diff>
--- a/Scenario.docx
+++ b/Scenario.docx
@@ -2338,7 +2338,122 @@
       </w:tr>
     </w:tbl>
     <w:p/>
-    <w:p/>
+    <w:p>
+      <w:r>
+        <w:t>Some other parameters:</w:t>
+      </w:r>
+    </w:p>
+    <w:p>
+      <w:pPr>
+        <w:pStyle w:val="ListParagraph"/>
+        <w:numPr>
+          <w:ilvl w:val="0"/>
+          <w:numId w:val="2"/>
+        </w:numPr>
+      </w:pPr>
+      <w:r>
+        <w:t>On average there are 500 customers per day</w:t>
+      </w:r>
+    </w:p>
+    <w:p>
+      <w:pPr>
+        <w:pStyle w:val="ListParagraph"/>
+        <w:numPr>
+          <w:ilvl w:val="0"/>
+          <w:numId w:val="2"/>
+        </w:numPr>
+      </w:pPr>
+      <w:r>
+        <w:t>Average customer class distribution [200, 150, 50, 100] for classes 1, 2, 3 and 4 respectively</w:t>
+      </w:r>
+    </w:p>
+    <w:p>
+      <w:pPr>
+        <w:pStyle w:val="ListParagraph"/>
+        <w:numPr>
+          <w:ilvl w:val="0"/>
+          <w:numId w:val="2"/>
+        </w:numPr>
+      </w:pPr>
+      <w:r>
+        <w:t>Promo distribution settings:</w:t>
+      </w:r>
+    </w:p>
+    <w:p>
+      <w:pPr>
+        <w:pStyle w:val="ListParagraph"/>
+        <w:numPr>
+          <w:ilvl w:val="1"/>
+          <w:numId w:val="2"/>
+        </w:numPr>
+      </w:pPr>
+      <w:r>
+        <w:t>Setting 1: [0.3, 0.15, 0.25] for promo levels P1, P2, and P3 respectively</w:t>
+      </w:r>
+    </w:p>
+    <w:p>
+      <w:pPr>
+        <w:pStyle w:val="ListParagraph"/>
+        <w:numPr>
+          <w:ilvl w:val="1"/>
+          <w:numId w:val="2"/>
+        </w:numPr>
+      </w:pPr>
+      <w:r>
+        <w:t xml:space="preserve">Setting 2: [0.25, 0.35, 0.2] </w:t>
+      </w:r>
+      <w:r>
+        <w:t>for promo levels P1, P2, and P3 respectively</w:t>
+      </w:r>
+    </w:p>
+    <w:p>
+      <w:pPr>
+        <w:pStyle w:val="ListParagraph"/>
+        <w:numPr>
+          <w:ilvl w:val="1"/>
+          <w:numId w:val="2"/>
+        </w:numPr>
+      </w:pPr>
+      <w:r>
+        <w:t>P0 is unlimited in all cases since it corresponds to no discount</w:t>
+      </w:r>
+    </w:p>
+    <w:p>
+      <w:pPr>
+        <w:pStyle w:val="ListParagraph"/>
+        <w:numPr>
+          <w:ilvl w:val="0"/>
+          <w:numId w:val="2"/>
+        </w:numPr>
+      </w:pPr>
+      <w:r>
+        <w:t>Conversion rates for second phase:</w:t>
+      </w:r>
+    </w:p>
+    <w:p>
+      <w:pPr>
+        <w:pStyle w:val="ListParagraph"/>
+        <w:numPr>
+          <w:ilvl w:val="1"/>
+          <w:numId w:val="2"/>
+        </w:numPr>
+      </w:pPr>
+      <w:r>
+        <w:t>Conversion rates for first product decreased for classes 1 &amp; 2 while staying the same for classes 3 &amp; 4</w:t>
+      </w:r>
+    </w:p>
+    <w:p>
+      <w:pPr>
+        <w:pStyle w:val="ListParagraph"/>
+        <w:numPr>
+          <w:ilvl w:val="1"/>
+          <w:numId w:val="2"/>
+        </w:numPr>
+      </w:pPr>
+      <w:r>
+        <w:t>Conversion rates for second product decreased for classes 3 &amp; 4 while staying the same for classes 1 &amp; 2</w:t>
+      </w:r>
+    </w:p>
     <w:sectPr>
       <w:pgSz w:w="12240" w:h="15840"/>
       <w:pgMar w:top="1440" w:right="1440" w:bottom="1440" w:left="1440" w:header="720" w:footer="720" w:gutter="0"/>
@@ -2440,8 +2555,124 @@
       </w:pPr>
     </w:lvl>
   </w:abstractNum>
+  <w:abstractNum w:abstractNumId="1" w15:restartNumberingAfterBreak="0">
+    <w:nsid w:val="7EDA3803"/>
+    <w:multiLevelType w:val="hybridMultilevel"/>
+    <w:tmpl w:val="F538FC8E"/>
+    <w:lvl w:ilvl="0" w:tplc="04090001">
+      <w:start w:val="1"/>
+      <w:numFmt w:val="bullet"/>
+      <w:lvlText w:val=""/>
+      <w:lvlJc w:val="left"/>
+      <w:pPr>
+        <w:ind w:left="720" w:hanging="360"/>
+      </w:pPr>
+      <w:rPr>
+        <w:rFonts w:ascii="Symbol" w:hAnsi="Symbol" w:hint="default"/>
+      </w:rPr>
+    </w:lvl>
+    <w:lvl w:ilvl="1" w:tplc="04090003">
+      <w:start w:val="1"/>
+      <w:numFmt w:val="bullet"/>
+      <w:lvlText w:val="o"/>
+      <w:lvlJc w:val="left"/>
+      <w:pPr>
+        <w:ind w:left="1440" w:hanging="360"/>
+      </w:pPr>
+      <w:rPr>
+        <w:rFonts w:ascii="Courier New" w:hAnsi="Courier New" w:cs="Courier New" w:hint="default"/>
+      </w:rPr>
+    </w:lvl>
+    <w:lvl w:ilvl="2" w:tplc="04090005" w:tentative="1">
+      <w:start w:val="1"/>
+      <w:numFmt w:val="bullet"/>
+      <w:lvlText w:val=""/>
+      <w:lvlJc w:val="left"/>
+      <w:pPr>
+        <w:ind w:left="2160" w:hanging="360"/>
+      </w:pPr>
+      <w:rPr>
+        <w:rFonts w:ascii="Wingdings" w:hAnsi="Wingdings" w:hint="default"/>
+      </w:rPr>
+    </w:lvl>
+    <w:lvl w:ilvl="3" w:tplc="04090001" w:tentative="1">
+      <w:start w:val="1"/>
+      <w:numFmt w:val="bullet"/>
+      <w:lvlText w:val=""/>
+      <w:lvlJc w:val="left"/>
+      <w:pPr>
+        <w:ind w:left="2880" w:hanging="360"/>
+      </w:pPr>
+      <w:rPr>
+        <w:rFonts w:ascii="Symbol" w:hAnsi="Symbol" w:hint="default"/>
+      </w:rPr>
+    </w:lvl>
+    <w:lvl w:ilvl="4" w:tplc="04090003" w:tentative="1">
+      <w:start w:val="1"/>
+      <w:numFmt w:val="bullet"/>
+      <w:lvlText w:val="o"/>
+      <w:lvlJc w:val="left"/>
+      <w:pPr>
+        <w:ind w:left="3600" w:hanging="360"/>
+      </w:pPr>
+      <w:rPr>
+        <w:rFonts w:ascii="Courier New" w:hAnsi="Courier New" w:cs="Courier New" w:hint="default"/>
+      </w:rPr>
+    </w:lvl>
+    <w:lvl w:ilvl="5" w:tplc="04090005" w:tentative="1">
+      <w:start w:val="1"/>
+      <w:numFmt w:val="bullet"/>
+      <w:lvlText w:val=""/>
+      <w:lvlJc w:val="left"/>
+      <w:pPr>
+        <w:ind w:left="4320" w:hanging="360"/>
+      </w:pPr>
+      <w:rPr>
+        <w:rFonts w:ascii="Wingdings" w:hAnsi="Wingdings" w:hint="default"/>
+      </w:rPr>
+    </w:lvl>
+    <w:lvl w:ilvl="6" w:tplc="04090001" w:tentative="1">
+      <w:start w:val="1"/>
+      <w:numFmt w:val="bullet"/>
+      <w:lvlText w:val=""/>
+      <w:lvlJc w:val="left"/>
+      <w:pPr>
+        <w:ind w:left="5040" w:hanging="360"/>
+      </w:pPr>
+      <w:rPr>
+        <w:rFonts w:ascii="Symbol" w:hAnsi="Symbol" w:hint="default"/>
+      </w:rPr>
+    </w:lvl>
+    <w:lvl w:ilvl="7" w:tplc="04090003" w:tentative="1">
+      <w:start w:val="1"/>
+      <w:numFmt w:val="bullet"/>
+      <w:lvlText w:val="o"/>
+      <w:lvlJc w:val="left"/>
+      <w:pPr>
+        <w:ind w:left="5760" w:hanging="360"/>
+      </w:pPr>
+      <w:rPr>
+        <w:rFonts w:ascii="Courier New" w:hAnsi="Courier New" w:cs="Courier New" w:hint="default"/>
+      </w:rPr>
+    </w:lvl>
+    <w:lvl w:ilvl="8" w:tplc="04090005" w:tentative="1">
+      <w:start w:val="1"/>
+      <w:numFmt w:val="bullet"/>
+      <w:lvlText w:val=""/>
+      <w:lvlJc w:val="left"/>
+      <w:pPr>
+        <w:ind w:left="6480" w:hanging="360"/>
+      </w:pPr>
+      <w:rPr>
+        <w:rFonts w:ascii="Wingdings" w:hAnsi="Wingdings" w:hint="default"/>
+      </w:rPr>
+    </w:lvl>
+  </w:abstractNum>
   <w:num w:numId="1">
     <w:abstractNumId w:val="0"/>
+  </w:num>
+  <w:num w:numId="2">
+    <w:abstractNumId w:val="1"/>
   </w:num>
 </w:numbering>
 </file>

</xml_diff>